<commit_message>
a bit more work on this
</commit_message>
<xml_diff>
--- a/TalkForSunday.docx
+++ b/TalkForSunday.docx
@@ -1,6 +1,6 @@
 
 <file path=word/document.xml><?xml version="1.0" encoding="utf-8"?>
-<w:document xmlns:wpc="http://schemas.microsoft.com/office/word/2010/wordprocessingCanvas" xmlns:mc="http://schemas.openxmlformats.org/markup-compatibility/2006" xmlns:o="urn:schemas-microsoft-com:office:office" xmlns:r="http://schemas.openxmlformats.org/officeDocument/2006/relationships" xmlns:m="http://schemas.openxmlformats.org/officeDocument/2006/math" xmlns:v="urn:schemas-microsoft-com:vml" xmlns:wp14="http://schemas.microsoft.com/office/word/2010/wordprocessingDrawing" xmlns:wp="http://schemas.openxmlformats.org/drawingml/2006/wordprocessingDrawing" xmlns:w10="urn:schemas-microsoft-com:office:word" xmlns:w="http://schemas.openxmlformats.org/wordprocessingml/2006/main" xmlns:w14="http://schemas.microsoft.com/office/word/2010/wordml" xmlns:w15="http://schemas.microsoft.com/office/word/2012/wordml" xmlns:wpg="http://schemas.microsoft.com/office/word/2010/wordprocessingGroup" xmlns:wpi="http://schemas.microsoft.com/office/word/2010/wordprocessingInk" xmlns:wne="http://schemas.microsoft.com/office/word/2006/wordml" xmlns:wps="http://schemas.microsoft.com/office/word/2010/wordprocessingShape" mc:Ignorable="w14 w15 wp14">
+<w:document xmlns:wpc="http://schemas.microsoft.com/office/word/2010/wordprocessingCanvas" xmlns:cx="http://schemas.microsoft.com/office/drawing/2014/chartex" xmlns:cx1="http://schemas.microsoft.com/office/drawing/2015/9/8/chartex" xmlns:cx2="http://schemas.microsoft.com/office/drawing/2015/10/21/chartex" xmlns:cx3="http://schemas.microsoft.com/office/drawing/2016/5/9/chartex" xmlns:cx4="http://schemas.microsoft.com/office/drawing/2016/5/10/chartex" xmlns:cx5="http://schemas.microsoft.com/office/drawing/2016/5/11/chartex" xmlns:cx6="http://schemas.microsoft.com/office/drawing/2016/5/12/chartex" xmlns:cx7="http://schemas.microsoft.com/office/drawing/2016/5/13/chartex" xmlns:cx8="http://schemas.microsoft.com/office/drawing/2016/5/14/chartex" xmlns:mc="http://schemas.openxmlformats.org/markup-compatibility/2006" xmlns:aink="http://schemas.microsoft.com/office/drawing/2016/ink" xmlns:am3d="http://schemas.microsoft.com/office/drawing/2017/model3d" xmlns:o="urn:schemas-microsoft-com:office:office" xmlns:r="http://schemas.openxmlformats.org/officeDocument/2006/relationships" xmlns:m="http://schemas.openxmlformats.org/officeDocument/2006/math" xmlns:v="urn:schemas-microsoft-com:vml" xmlns:wp14="http://schemas.microsoft.com/office/word/2010/wordprocessingDrawing" xmlns:wp="http://schemas.openxmlformats.org/drawingml/2006/wordprocessingDrawing" xmlns:w10="urn:schemas-microsoft-com:office:word" xmlns:w="http://schemas.openxmlformats.org/wordprocessingml/2006/main" xmlns:w14="http://schemas.microsoft.com/office/word/2010/wordml" xmlns:w15="http://schemas.microsoft.com/office/word/2012/wordml" xmlns:w16se="http://schemas.microsoft.com/office/word/2015/wordml/symex" xmlns:wpg="http://schemas.microsoft.com/office/word/2010/wordprocessingGroup" xmlns:wpi="http://schemas.microsoft.com/office/word/2010/wordprocessingInk" xmlns:wne="http://schemas.microsoft.com/office/word/2006/wordml" xmlns:wps="http://schemas.microsoft.com/office/word/2010/wordprocessingShape" mc:Ignorable="w14 w15 w16se wp14">
   <w:body>
     <w:p>
       <w:r>
@@ -317,15 +317,7 @@
         <w:t>ding the council of living p</w:t>
       </w:r>
       <w:r>
-        <w:t xml:space="preserve">rophets and apostles will not only improve </w:t>
-      </w:r>
-      <w:proofErr w:type="gramStart"/>
-      <w:r>
-        <w:t>our</w:t>
-      </w:r>
-      <w:proofErr w:type="gramEnd"/>
-      <w:r>
-        <w:t xml:space="preserve"> outcome </w:t>
+        <w:t xml:space="preserve">rophets and apostles will not only improve our outcome </w:t>
       </w:r>
       <w:r>
         <w:t>in the next life</w:t>
@@ -955,21 +947,27 @@
         <w:t xml:space="preserve">  </w:t>
       </w:r>
       <w:r>
-        <w:t xml:space="preserve">Shortly after Howard W. Hunter became the new prophet, Elder L. Tom Perry said, “Today, by sustaining a new prophet, we have placed ourselves under solemn covenant to heed his voice.”  When Thomas S. Monson became the prophet, President Henry B. </w:t>
-      </w:r>
-      <w:proofErr w:type="spellStart"/>
-      <w:r>
-        <w:t>Eyring</w:t>
-      </w:r>
-      <w:proofErr w:type="spellEnd"/>
-      <w:r>
-        <w:t xml:space="preserve"> said, “</w:t>
-      </w:r>
-      <w:r>
-        <w:rPr>
-          <w:rFonts w:cstheme="minorHAnsi"/>
-        </w:rPr>
-        <w:t>For us to sustain those who have been called today, we must examine our lives, repent as necessary, pledge to keep the Lord’s commandments, and follow His servants. The Lord warns us that if we do not do those things, the Holy Ghost will be withdrawn, we will lose the light which we have received, and we will not be able to keep the pledge we have made today to sustain the Lord’s servants in His true Church.</w:t>
+        <w:t>Shortly after Howard W. Hunter became the new prophet, Elder L. Tom Perry said, “Today, by sustaining a new prophet, we have placed ourselves under solemn covenant to heed his voice.”  When Thomas S. Monson became the prophet, President Henry B. Eyring said, “</w:t>
+      </w:r>
+      <w:r>
+        <w:rPr>
+          <w:rFonts w:cstheme="minorHAnsi"/>
+        </w:rPr>
+        <w:t xml:space="preserve">For us to sustain those who have been called today, we must examine our lives, repent as necessary, pledge to keep the Lord’s commandments, and follow His servants. The Lord warns us that if we do not do those things, the Holy Ghost will be withdrawn, we will lose the light which we have received, and we will not be able to keep the pledge we have made today to sustain the Lord’s servants in His </w:t>
+      </w:r>
+      <w:proofErr w:type="gramStart"/>
+      <w:r>
+        <w:rPr>
+          <w:rFonts w:cstheme="minorHAnsi"/>
+        </w:rPr>
+        <w:t>true</w:t>
+      </w:r>
+      <w:proofErr w:type="gramEnd"/>
+      <w:r>
+        <w:rPr>
+          <w:rFonts w:cstheme="minorHAnsi"/>
+        </w:rPr>
+        <w:t xml:space="preserve"> Church.</w:t>
       </w:r>
       <w:r>
         <w:rPr>
@@ -988,112 +986,178 @@
         <w:rPr>
           <w:rFonts w:cstheme="minorHAnsi"/>
         </w:rPr>
-        <w:t>Just as the prophet is entitled to revelation by the spirit of prophecy and revelation in directing the church, we, through our faithfulness, humility and obedience to the commandments, may be entitled to personal revelation for ourselves and our families by the same spirit.</w:t>
-      </w:r>
-      <w:r>
-        <w:rPr>
-          <w:rFonts w:cstheme="minorHAnsi"/>
-        </w:rPr>
-        <w:t xml:space="preserve">  It is not our place, however, </w:t>
-      </w:r>
-      <w:r>
-        <w:rPr>
-          <w:rFonts w:cstheme="minorHAnsi"/>
-        </w:rPr>
-        <w:t xml:space="preserve">to </w:t>
-      </w:r>
-      <w:r>
-        <w:rPr>
-          <w:rFonts w:cstheme="minorHAnsi"/>
-        </w:rPr>
-        <w:t>contradict the council given to us by the prophet.  L. Tom Perry has said, “Repeatedly the scriptures declare that the Lord gives His commandments to the children of men through living prophets.  No committee, assembly, or any other authority has the right to dictate to Him doctrine that is contrary to His law.  God’s eternal blessings are contingent upon our obedience and adherence to the word of the law that is revealed through His holy prophets.”</w:t>
-      </w:r>
-    </w:p>
-    <w:p>
-      <w:pPr>
-        <w:rPr>
-          <w:rFonts w:cstheme="minorHAnsi"/>
-        </w:rPr>
-      </w:pPr>
-    </w:p>
-    <w:p>
-      <w:r>
-        <w:lastRenderedPageBreak/>
-        <w:t>Dear b</w:t>
-      </w:r>
-      <w:r>
-        <w:t xml:space="preserve">rothers and sisters, I am so very thankful </w:t>
-      </w:r>
-      <w:r>
-        <w:t xml:space="preserve">for Heavenly Father’s gift of His divine son Jesus Christ who came to earth and led a perfect life and atoned for our sins.  I am also thankful for Heavenly Father’s gift of righteous men He has prepared to be prophets who have come to earth in ancient and modern times to help point us to the Savior.  </w:t>
-      </w:r>
-      <w:r>
-        <w:t>I am thankful for the life that President Monson</w:t>
-      </w:r>
-      <w:r>
-        <w:t xml:space="preserve"> has</w:t>
-      </w:r>
-      <w:r>
-        <w:t xml:space="preserve"> lived.</w:t>
-      </w:r>
-      <w:r>
-        <w:t xml:space="preserve">  </w:t>
-      </w:r>
-      <w:r>
-        <w:t>I sustain the new prophet, President Nelson</w:t>
-      </w:r>
-      <w:r>
-        <w:t>, and am thankful for the life that he has lived</w:t>
-      </w:r>
-      <w:r>
-        <w:t>.  I know that our prophet holds the keys and authority to administrate the Lord’s church</w:t>
-      </w:r>
-      <w:r>
-        <w:t>, a</w:t>
-      </w:r>
-      <w:r>
-        <w:t>nd</w:t>
-      </w:r>
-      <w:r>
-        <w:t xml:space="preserve"> </w:t>
-      </w:r>
-      <w:r>
-        <w:t xml:space="preserve">that he </w:t>
-      </w:r>
-      <w:r>
-        <w:t>is entitled to receive revelation</w:t>
-      </w:r>
-      <w:r>
-        <w:t xml:space="preserve"> from the Lord</w:t>
-      </w:r>
-      <w:r>
-        <w:t xml:space="preserve"> for the church on our behalf</w:t>
-      </w:r>
-      <w:r>
-        <w:t>.</w:t>
-      </w:r>
-      <w:r>
-        <w:t xml:space="preserve">  </w:t>
-      </w:r>
-      <w:r>
-        <w:t xml:space="preserve">I </w:t>
-      </w:r>
-      <w:r>
-        <w:t xml:space="preserve">bear </w:t>
-      </w:r>
-      <w:r>
-        <w:t>witness to each of you that while in the MTC the Holy Ghost has</w:t>
-      </w:r>
-      <w:r>
-        <w:t xml:space="preserve"> born </w:t>
-      </w:r>
-      <w:r>
-        <w:t>witness</w:t>
+        <w:t>On the topic of sustaining the prophet, I found it interesting to read about the transition of church leadership from Joseph Smith to Brigham Young.</w:t>
+      </w:r>
+      <w:r>
+        <w:rPr>
+          <w:rFonts w:cstheme="minorHAnsi"/>
+        </w:rPr>
+        <w:t xml:space="preserve">  After a very long speech by Sidney Rigdon on why he thought he should succeed Joseph Smith, Brigham Young gave a short talk in which the audience, if it were not for his appea</w:t>
+      </w:r>
+      <w:r>
+        <w:rPr>
+          <w:rFonts w:cstheme="minorHAnsi"/>
+        </w:rPr>
+        <w:t xml:space="preserve">rance, but in terms of his voice, </w:t>
       </w:r>
       <w:bookmarkStart w:id="0" w:name="_GoBack"/>
       <w:bookmarkEnd w:id="0"/>
       <w:r>
-        <w:t xml:space="preserve"> to me that Joseph Smith was indeed a true and living prophet.</w:t>
+        <w:rPr>
+          <w:rFonts w:cstheme="minorHAnsi"/>
+        </w:rPr>
+        <w:t>could not distinguish him</w:t>
+      </w:r>
+      <w:r>
+        <w:rPr>
+          <w:rFonts w:cstheme="minorHAnsi"/>
+        </w:rPr>
+        <w:t xml:space="preserve"> from that of the late prophet Joseph Smith.  This was a miracle and testimony to those listening that what he was saying was true.</w:t>
+      </w:r>
+      <w:r>
+        <w:rPr>
+          <w:rFonts w:cstheme="minorHAnsi"/>
+        </w:rPr>
+        <w:t xml:space="preserve">  After Joseph’s passing, it was the apostles who held the keys and authority to lead the church.  I believe that if we listen carefully to the words of our new prophet, President Nelson, we may be able to hear the voice</w:t>
+      </w:r>
+      <w:r>
+        <w:rPr>
+          <w:rFonts w:cstheme="minorHAnsi"/>
+        </w:rPr>
+        <w:t>s</w:t>
+      </w:r>
+      <w:r>
+        <w:rPr>
+          <w:rFonts w:cstheme="minorHAnsi"/>
+        </w:rPr>
+        <w:t xml:space="preserve"> of some of favorite prophets who </w:t>
+      </w:r>
+      <w:r>
+        <w:rPr>
+          <w:rFonts w:cstheme="minorHAnsi"/>
+        </w:rPr>
+        <w:t xml:space="preserve">have </w:t>
+      </w:r>
+      <w:r>
+        <w:rPr>
+          <w:rFonts w:cstheme="minorHAnsi"/>
+        </w:rPr>
+        <w:t>passed on, but more importantly, the voice of the Lord.</w:t>
+      </w:r>
+    </w:p>
+    <w:p>
+      <w:pPr>
+        <w:rPr>
+          <w:rFonts w:cstheme="minorHAnsi"/>
+        </w:rPr>
+      </w:pPr>
+      <w:r>
+        <w:rPr>
+          <w:rFonts w:cstheme="minorHAnsi"/>
+        </w:rPr>
+        <w:t xml:space="preserve">Just as the prophet is entitled to revelation by the spirit of prophecy and revelation in directing the church, we, through our faithfulness, humility and obedience to the commandments, may be entitled to </w:t>
+      </w:r>
+      <w:r>
+        <w:rPr>
+          <w:rFonts w:cstheme="minorHAnsi"/>
+        </w:rPr>
+        <w:lastRenderedPageBreak/>
+        <w:t>personal revelation for ourselves and our families by the same spirit.</w:t>
+      </w:r>
+      <w:r>
+        <w:rPr>
+          <w:rFonts w:cstheme="minorHAnsi"/>
+        </w:rPr>
+        <w:t xml:space="preserve">  It is not our place, however, </w:t>
+      </w:r>
+      <w:r>
+        <w:rPr>
+          <w:rFonts w:cstheme="minorHAnsi"/>
+        </w:rPr>
+        <w:t xml:space="preserve">to </w:t>
+      </w:r>
+      <w:r>
+        <w:rPr>
+          <w:rFonts w:cstheme="minorHAnsi"/>
+        </w:rPr>
+        <w:t>contradict the council given to us by the prophet.  L. Tom Perry has said, “Repeatedly the scriptures declare that the Lord gives His commandments to the children of men through living prophets.  No committee, assembly, or any other authority has the right to dictate to Him doctrine that is contrary to His law.  God’s eternal blessings are contingent upon our obedience and adherence to the word of the law that is revealed through His holy prophets.”</w:t>
+      </w:r>
+    </w:p>
+    <w:p>
+      <w:r>
+        <w:t>Dear b</w:t>
+      </w:r>
+      <w:r>
+        <w:t xml:space="preserve">rothers and sisters, I am so very thankful </w:t>
+      </w:r>
+      <w:r>
+        <w:t xml:space="preserve">for Heavenly Father’s gift of His divine son Jesus Christ who came to earth and led a perfect life and atoned for our sins.  I am also thankful for Heavenly Father’s gift of righteous men He has prepared to be prophets who have come to earth in ancient and modern times to help point us to the Savior.  </w:t>
+      </w:r>
+      <w:r>
+        <w:t>I am thankful for the life that President Monson</w:t>
+      </w:r>
+      <w:r>
+        <w:t xml:space="preserve"> has</w:t>
+      </w:r>
+      <w:r>
+        <w:t xml:space="preserve"> lived.</w:t>
+      </w:r>
+      <w:r>
+        <w:t xml:space="preserve">  </w:t>
+      </w:r>
+      <w:r>
+        <w:t>I sustain the new prophet, President Nelson</w:t>
+      </w:r>
+      <w:r>
+        <w:t>, and am thankful for the life that he has lived</w:t>
+      </w:r>
+      <w:r>
+        <w:t xml:space="preserve"> thus far</w:t>
+      </w:r>
+      <w:r>
+        <w:t>.  I know that our prophet holds the keys and authority to administrate the Lord’s church</w:t>
+      </w:r>
+      <w:r>
+        <w:t>, a</w:t>
+      </w:r>
+      <w:r>
+        <w:t>nd</w:t>
+      </w:r>
+      <w:r>
+        <w:t xml:space="preserve"> </w:t>
+      </w:r>
+      <w:r>
+        <w:t xml:space="preserve">that he </w:t>
+      </w:r>
+      <w:r>
+        <w:t>is entitled to receive revelation</w:t>
+      </w:r>
+      <w:r>
+        <w:t xml:space="preserve"> from the Lord</w:t>
+      </w:r>
+      <w:r>
+        <w:t xml:space="preserve"> for the church on our behalf</w:t>
+      </w:r>
+      <w:r>
+        <w:t>.</w:t>
+      </w:r>
+      <w:r>
+        <w:t xml:space="preserve">  </w:t>
+      </w:r>
+      <w:r>
+        <w:t xml:space="preserve">I </w:t>
+      </w:r>
+      <w:r>
+        <w:t xml:space="preserve">bear </w:t>
+      </w:r>
+      <w:r>
+        <w:t>witness to each of you that while in the MTC the Holy Ghost has</w:t>
+      </w:r>
+      <w:r>
+        <w:t xml:space="preserve"> born </w:t>
+      </w:r>
+      <w:r>
+        <w:t>witness to me that Joseph Smith was indeed a true and living prophet.</w:t>
       </w:r>
       <w:r>
         <w:t xml:space="preserve">  An incredible fruit of Joseph Smith is the restored gospel of Jesus Christ.  May we all strive to follow the council of the prophet that we may bring forth </w:t>
@@ -1102,13 +1166,8 @@
         <w:t xml:space="preserve">our own </w:t>
       </w:r>
       <w:r>
-        <w:t xml:space="preserve">good </w:t>
-      </w:r>
-      <w:proofErr w:type="gramStart"/>
-      <w:r>
-        <w:t>fruit.</w:t>
-      </w:r>
-      <w:proofErr w:type="gramEnd"/>
+        <w:t>good fruit.</w:t>
+      </w:r>
       <w:r>
         <w:t xml:space="preserve">  </w:t>
       </w:r>
@@ -1221,15 +1280,19 @@
         </w:numPr>
       </w:pPr>
       <w:r>
-        <w:t xml:space="preserve">“The True and Living Church,” President Henry B. </w:t>
-      </w:r>
-      <w:proofErr w:type="spellStart"/>
-      <w:r>
-        <w:t>Eyring</w:t>
-      </w:r>
-      <w:proofErr w:type="spellEnd"/>
-      <w:r>
-        <w:t>, April 2008.</w:t>
+        <w:t>“The True and Living Church,” President Henry B. Eyring, April 2008.</w:t>
+      </w:r>
+    </w:p>
+    <w:p>
+      <w:pPr>
+        <w:pStyle w:val="ListParagraph"/>
+        <w:numPr>
+          <w:ilvl w:val="0"/>
+          <w:numId w:val="1"/>
+        </w:numPr>
+      </w:pPr>
+      <w:r>
+        <w:t>“Brigham Young Leads the Church,” Lesson 38, Primary 5: D&amp;C and Church History.</w:t>
       </w:r>
     </w:p>
     <w:sectPr>
@@ -1243,7 +1306,7 @@
 </file>
 
 <file path=word/numbering.xml><?xml version="1.0" encoding="utf-8"?>
-<w:numbering xmlns:wpc="http://schemas.microsoft.com/office/word/2010/wordprocessingCanvas" xmlns:mc="http://schemas.openxmlformats.org/markup-compatibility/2006" xmlns:o="urn:schemas-microsoft-com:office:office" xmlns:r="http://schemas.openxmlformats.org/officeDocument/2006/relationships" xmlns:m="http://schemas.openxmlformats.org/officeDocument/2006/math" xmlns:v="urn:schemas-microsoft-com:vml" xmlns:wp14="http://schemas.microsoft.com/office/word/2010/wordprocessingDrawing" xmlns:wp="http://schemas.openxmlformats.org/drawingml/2006/wordprocessingDrawing" xmlns:w10="urn:schemas-microsoft-com:office:word" xmlns:w="http://schemas.openxmlformats.org/wordprocessingml/2006/main" xmlns:w14="http://schemas.microsoft.com/office/word/2010/wordml" xmlns:w15="http://schemas.microsoft.com/office/word/2012/wordml" xmlns:wpg="http://schemas.microsoft.com/office/word/2010/wordprocessingGroup" xmlns:wpi="http://schemas.microsoft.com/office/word/2010/wordprocessingInk" xmlns:wne="http://schemas.microsoft.com/office/word/2006/wordml" xmlns:wps="http://schemas.microsoft.com/office/word/2010/wordprocessingShape" mc:Ignorable="w14 w15 wp14">
+<w:numbering xmlns:wpc="http://schemas.microsoft.com/office/word/2010/wordprocessingCanvas" xmlns:cx="http://schemas.microsoft.com/office/drawing/2014/chartex" xmlns:cx1="http://schemas.microsoft.com/office/drawing/2015/9/8/chartex" xmlns:cx2="http://schemas.microsoft.com/office/drawing/2015/10/21/chartex" xmlns:cx3="http://schemas.microsoft.com/office/drawing/2016/5/9/chartex" xmlns:cx4="http://schemas.microsoft.com/office/drawing/2016/5/10/chartex" xmlns:cx5="http://schemas.microsoft.com/office/drawing/2016/5/11/chartex" xmlns:cx6="http://schemas.microsoft.com/office/drawing/2016/5/12/chartex" xmlns:cx7="http://schemas.microsoft.com/office/drawing/2016/5/13/chartex" xmlns:cx8="http://schemas.microsoft.com/office/drawing/2016/5/14/chartex" xmlns:mc="http://schemas.openxmlformats.org/markup-compatibility/2006" xmlns:aink="http://schemas.microsoft.com/office/drawing/2016/ink" xmlns:am3d="http://schemas.microsoft.com/office/drawing/2017/model3d" xmlns:o="urn:schemas-microsoft-com:office:office" xmlns:r="http://schemas.openxmlformats.org/officeDocument/2006/relationships" xmlns:m="http://schemas.openxmlformats.org/officeDocument/2006/math" xmlns:v="urn:schemas-microsoft-com:vml" xmlns:wp14="http://schemas.microsoft.com/office/word/2010/wordprocessingDrawing" xmlns:wp="http://schemas.openxmlformats.org/drawingml/2006/wordprocessingDrawing" xmlns:w10="urn:schemas-microsoft-com:office:word" xmlns:w="http://schemas.openxmlformats.org/wordprocessingml/2006/main" xmlns:w14="http://schemas.microsoft.com/office/word/2010/wordml" xmlns:w15="http://schemas.microsoft.com/office/word/2012/wordml" xmlns:w16se="http://schemas.microsoft.com/office/word/2015/wordml/symex" xmlns:wpg="http://schemas.microsoft.com/office/word/2010/wordprocessingGroup" xmlns:wpi="http://schemas.microsoft.com/office/word/2010/wordprocessingInk" xmlns:wne="http://schemas.microsoft.com/office/word/2006/wordml" xmlns:wps="http://schemas.microsoft.com/office/word/2010/wordprocessingShape" mc:Ignorable="w14 w15 w16se wp14">
   <w:abstractNum w:abstractNumId="0" w15:restartNumberingAfterBreak="0">
     <w:nsid w:val="39970849"/>
     <w:multiLevelType w:val="hybridMultilevel"/>
@@ -1340,7 +1403,7 @@
 </file>
 
 <file path=word/styles.xml><?xml version="1.0" encoding="utf-8"?>
-<w:styles xmlns:mc="http://schemas.openxmlformats.org/markup-compatibility/2006" xmlns:r="http://schemas.openxmlformats.org/officeDocument/2006/relationships" xmlns:w="http://schemas.openxmlformats.org/wordprocessingml/2006/main" xmlns:w14="http://schemas.microsoft.com/office/word/2010/wordml" xmlns:w15="http://schemas.microsoft.com/office/word/2012/wordml" mc:Ignorable="w14 w15">
+<w:styles xmlns:mc="http://schemas.openxmlformats.org/markup-compatibility/2006" xmlns:r="http://schemas.openxmlformats.org/officeDocument/2006/relationships" xmlns:w="http://schemas.openxmlformats.org/wordprocessingml/2006/main" xmlns:w14="http://schemas.microsoft.com/office/word/2010/wordml" xmlns:w15="http://schemas.microsoft.com/office/word/2012/wordml" xmlns:w16se="http://schemas.microsoft.com/office/word/2015/wordml/symex" mc:Ignorable="w14 w15 w16se">
   <w:docDefaults>
     <w:rPrDefault>
       <w:rPr>
@@ -1356,7 +1419,7 @@
       </w:pPr>
     </w:pPrDefault>
   </w:docDefaults>
-  <w:latentStyles w:defLockedState="0" w:defUIPriority="99" w:defSemiHidden="0" w:defUnhideWhenUsed="0" w:defQFormat="0" w:count="371">
+  <w:latentStyles w:defLockedState="0" w:defUIPriority="99" w:defSemiHidden="0" w:defUnhideWhenUsed="0" w:defQFormat="0" w:count="375">
     <w:lsdException w:name="Normal" w:uiPriority="0" w:qFormat="1"/>
     <w:lsdException w:name="heading 1" w:uiPriority="9" w:qFormat="1"/>
     <w:lsdException w:name="heading 2" w:semiHidden="1" w:uiPriority="9" w:unhideWhenUsed="1" w:qFormat="1"/>
@@ -1462,7 +1525,6 @@
     <w:lsdException w:name="HTML Sample" w:semiHidden="1" w:unhideWhenUsed="1"/>
     <w:lsdException w:name="HTML Typewriter" w:semiHidden="1" w:unhideWhenUsed="1"/>
     <w:lsdException w:name="HTML Variable" w:semiHidden="1" w:unhideWhenUsed="1"/>
-    <w:lsdException w:name="Normal Table" w:semiHidden="1" w:unhideWhenUsed="1"/>
     <w:lsdException w:name="annotation subject" w:semiHidden="1" w:unhideWhenUsed="1"/>
     <w:lsdException w:name="No List" w:semiHidden="1" w:unhideWhenUsed="1"/>
     <w:lsdException w:name="Outline List 1" w:semiHidden="1" w:unhideWhenUsed="1"/>
@@ -1506,10 +1568,8 @@
     <w:lsdException w:name="Table Elegant" w:semiHidden="1" w:unhideWhenUsed="1"/>
     <w:lsdException w:name="Table Professional" w:semiHidden="1" w:unhideWhenUsed="1"/>
     <w:lsdException w:name="Table Subtle 1" w:semiHidden="1" w:unhideWhenUsed="1"/>
-    <w:lsdException w:name="Table Subtle 2" w:semiHidden="1" w:unhideWhenUsed="1"/>
     <w:lsdException w:name="Table Web 1" w:semiHidden="1" w:unhideWhenUsed="1"/>
     <w:lsdException w:name="Table Web 2" w:semiHidden="1" w:unhideWhenUsed="1"/>
-    <w:lsdException w:name="Table Web 3" w:semiHidden="1" w:unhideWhenUsed="1"/>
     <w:lsdException w:name="Balloon Text" w:semiHidden="1" w:unhideWhenUsed="1"/>
     <w:lsdException w:name="Table Grid" w:uiPriority="39"/>
     <w:lsdException w:name="Table Theme" w:semiHidden="1" w:unhideWhenUsed="1"/>
@@ -1728,6 +1788,10 @@
     <w:lsdException w:name="List Table 5 Dark Accent 6" w:uiPriority="50"/>
     <w:lsdException w:name="List Table 6 Colorful Accent 6" w:uiPriority="51"/>
     <w:lsdException w:name="List Table 7 Colorful Accent 6" w:uiPriority="52"/>
+    <w:lsdException w:name="Mention" w:semiHidden="1" w:unhideWhenUsed="1"/>
+    <w:lsdException w:name="Smart Hyperlink" w:semiHidden="1" w:unhideWhenUsed="1"/>
+    <w:lsdException w:name="Hashtag" w:semiHidden="1" w:unhideWhenUsed="1"/>
+    <w:lsdException w:name="Unresolved Mention" w:semiHidden="1" w:unhideWhenUsed="1"/>
   </w:latentStyles>
   <w:style w:type="paragraph" w:default="1" w:styleId="Normal">
     <w:name w:val="Normal"/>

</xml_diff>

<commit_message>
more work on this...basically done, i think
</commit_message>
<xml_diff>
--- a/TalkForSunday.docx
+++ b/TalkForSunday.docx
@@ -144,14 +144,22 @@
       <w:r>
         <w:rPr>
           <w:rFonts w:cstheme="minorHAnsi"/>
+          <w:color w:val="0070C0"/>
         </w:rPr>
         <w:t>“Always the words of the living prophet took precedence, for it was God’s message to the people at that particular time. Had any man accepted the ancient scripture in the days of Noah but refused to follow the revelation that Noah received and failed to board the ark, he would have been drowned.”</w:t>
       </w:r>
       <w:r>
         <w:rPr>
           <w:rFonts w:cstheme="minorHAnsi"/>
-        </w:rPr>
-        <w:t xml:space="preserve"> (1)</w:t>
+          <w:color w:val="0070C0"/>
+        </w:rPr>
+        <w:t xml:space="preserve"> </w:t>
+      </w:r>
+      <w:r>
+        <w:rPr>
+          <w:rFonts w:cstheme="minorHAnsi"/>
+        </w:rPr>
+        <w:t>(1)</w:t>
       </w:r>
       <w:r>
         <w:rPr>
@@ -176,19 +184,14 @@
         <w:rPr>
           <w:rFonts w:cstheme="minorHAnsi"/>
         </w:rPr>
-        <w:t>It’s worth noting that President Benson placed as much, if not more emphasis on following the Lord as on following the prophet.  Indeed, these two things are related.  He said, “</w:t>
-      </w:r>
-      <w:r>
-        <w:rPr>
-          <w:rFonts w:cstheme="minorHAnsi"/>
-        </w:rPr>
-        <w:t>Always the words of the living prophets are of the most vital concern to the people; and always, if a man would know of Christ and learn his commandments so that he can obey them, he must seek to find his authorized representatives.</w:t>
-      </w:r>
-      <w:r>
-        <w:rPr>
-          <w:rFonts w:cstheme="minorHAnsi"/>
-        </w:rPr>
-        <w:t>”</w:t>
+        <w:t xml:space="preserve">It’s worth noting that President Benson placed as much, if not more emphasis on following the Lord as on following the prophet.  Indeed, these two things are related.  He said, </w:t>
+      </w:r>
+      <w:r>
+        <w:rPr>
+          <w:rFonts w:cstheme="minorHAnsi"/>
+          <w:color w:val="0070C0"/>
+        </w:rPr>
+        <w:t>“Always the words of the living prophets are of the most vital concern to the people; and always, if a man would know of Christ and learn his commandments so that he can obey them, he must seek to find his authorized representatives.”</w:t>
       </w:r>
     </w:p>
     <w:p>
@@ -213,55 +216,21 @@
         <w:rPr>
           <w:rFonts w:cstheme="minorHAnsi"/>
         </w:rPr>
-        <w:t xml:space="preserve"> he said, “</w:t>
-      </w:r>
-      <w:r>
-        <w:rPr>
-          <w:rFonts w:cstheme="minorHAnsi"/>
-        </w:rPr>
-        <w:t xml:space="preserve">Do men gather grapes of thorns, or figs of thistles?  Even so every good tree </w:t>
-      </w:r>
-      <w:proofErr w:type="spellStart"/>
-      <w:r>
-        <w:rPr>
-          <w:rFonts w:cstheme="minorHAnsi"/>
-        </w:rPr>
-        <w:t>bringeth</w:t>
-      </w:r>
-      <w:proofErr w:type="spellEnd"/>
-      <w:r>
-        <w:rPr>
-          <w:rFonts w:cstheme="minorHAnsi"/>
-        </w:rPr>
-        <w:t xml:space="preserve"> forth good fruit; but a corrupt tree </w:t>
-      </w:r>
-      <w:proofErr w:type="spellStart"/>
-      <w:r>
-        <w:rPr>
-          <w:rFonts w:cstheme="minorHAnsi"/>
-        </w:rPr>
-        <w:t>bringeth</w:t>
-      </w:r>
-      <w:proofErr w:type="spellEnd"/>
-      <w:r>
-        <w:rPr>
-          <w:rFonts w:cstheme="minorHAnsi"/>
-        </w:rPr>
-        <w:t xml:space="preserve"> forth evil fruit.  A good tree cannot bring forth evil fruit, neither can a corrupt tree bring forth good fruit.  Every tree that </w:t>
-      </w:r>
-      <w:proofErr w:type="spellStart"/>
-      <w:r>
-        <w:rPr>
-          <w:rFonts w:cstheme="minorHAnsi"/>
-        </w:rPr>
-        <w:t>bringeth</w:t>
-      </w:r>
-      <w:proofErr w:type="spellEnd"/>
-      <w:r>
-        <w:rPr>
-          <w:rFonts w:cstheme="minorHAnsi"/>
-        </w:rPr>
-        <w:t xml:space="preserve"> not forth good fruit is hewn down, and cast into the fire.  Wherefore by their fruits ye shall know them.”</w:t>
+        <w:t xml:space="preserve"> he said, </w:t>
+      </w:r>
+      <w:r>
+        <w:rPr>
+          <w:rFonts w:cstheme="minorHAnsi"/>
+          <w:color w:val="FF0000"/>
+        </w:rPr>
+        <w:t>“</w:t>
+      </w:r>
+      <w:r>
+        <w:rPr>
+          <w:rFonts w:cstheme="minorHAnsi"/>
+          <w:color w:val="FF0000"/>
+        </w:rPr>
+        <w:t>Do men gather grapes of thorns, or figs of thistles?  Even so every good tree bringeth forth good fruit; but a corrupt tree bringeth forth evil fruit.  A good tree cannot bring forth evil fruit, neither can a corrupt tree bring forth good fruit.  Every tree that bringeth not forth good fruit is hewn down, and cast into the fire.  Wherefore by their fruits ye shall know them.”</w:t>
       </w:r>
     </w:p>
     <w:p>
@@ -432,11 +401,19 @@
         <w:rPr>
           <w:rFonts w:cstheme="minorHAnsi"/>
         </w:rPr>
-        <w:t xml:space="preserve">  In President Nelson’s talk he said, “Remember in the Sunday morning session of the April 2017 general conference, President </w:t>
-      </w:r>
-      <w:r>
-        <w:rPr>
-          <w:rFonts w:cstheme="minorHAnsi"/>
+        <w:t xml:space="preserve">  In President Nelson’s talk he said, </w:t>
+      </w:r>
+      <w:r>
+        <w:rPr>
+          <w:rFonts w:cstheme="minorHAnsi"/>
+          <w:color w:val="0070C0"/>
+        </w:rPr>
+        <w:t xml:space="preserve">“Remember in the Sunday morning session of the April 2017 general conference, President </w:t>
+      </w:r>
+      <w:r>
+        <w:rPr>
+          <w:rFonts w:cstheme="minorHAnsi"/>
+          <w:color w:val="0070C0"/>
         </w:rPr>
         <w:lastRenderedPageBreak/>
         <w:t>Thomas S. Monson pleaded with ‘each of us to prayerfully study and ponder the Book of Mormon each day.’  Many have responded to our prophet’s plea</w:t>
@@ -444,12 +421,14 @@
       <w:r>
         <w:rPr>
           <w:rFonts w:cstheme="minorHAnsi"/>
+          <w:color w:val="0070C0"/>
         </w:rPr>
         <w:t>.</w:t>
       </w:r>
       <w:r>
         <w:rPr>
           <w:rFonts w:cstheme="minorHAnsi"/>
+          <w:color w:val="0070C0"/>
         </w:rPr>
         <w:t xml:space="preserve">” </w:t>
       </w:r>
@@ -578,7 +557,14 @@
         <w:rPr>
           <w:rFonts w:cstheme="minorHAnsi"/>
         </w:rPr>
-        <w:t xml:space="preserve">  In 1 Sam. 15:22 we read, “Hath the Lord as great delight in burnt offerings and sacrifices, as in obeying the voice of the Lord?  Behold, to obey is better than sacrifice, and to hearken than the fat of rams.”</w:t>
+        <w:t xml:space="preserve">  In 1 Sam. 15:22 we read, </w:t>
+      </w:r>
+      <w:r>
+        <w:rPr>
+          <w:rFonts w:cstheme="minorHAnsi"/>
+          <w:color w:val="FF0000"/>
+        </w:rPr>
+        <w:t>“Hath the Lord as great delight in burnt offerings and sacrifices, as in obeying the voice of the Lord?  Behold, to obey is better than sacrifice, and to hearken than the fat of rams.”</w:t>
       </w:r>
       <w:r>
         <w:rPr>
@@ -663,69 +649,27 @@
         <w:rPr>
           <w:rFonts w:cstheme="minorHAnsi"/>
         </w:rPr>
-        <w:t xml:space="preserve">While instructing and empowering His twelve apostles, the Lord said in Matt. 10:40, “He that </w:t>
-      </w:r>
-      <w:proofErr w:type="spellStart"/>
-      <w:r>
-        <w:rPr>
-          <w:rFonts w:cstheme="minorHAnsi"/>
-        </w:rPr>
-        <w:t>receiveth</w:t>
-      </w:r>
-      <w:proofErr w:type="spellEnd"/>
-      <w:r>
-        <w:rPr>
-          <w:rFonts w:cstheme="minorHAnsi"/>
-        </w:rPr>
-        <w:t xml:space="preserve"> you </w:t>
-      </w:r>
-      <w:proofErr w:type="spellStart"/>
-      <w:r>
-        <w:rPr>
-          <w:rFonts w:cstheme="minorHAnsi"/>
-        </w:rPr>
-        <w:t>receiveth</w:t>
-      </w:r>
-      <w:proofErr w:type="spellEnd"/>
-      <w:r>
-        <w:rPr>
-          <w:rFonts w:cstheme="minorHAnsi"/>
-        </w:rPr>
-        <w:t xml:space="preserve"> me, and he that </w:t>
-      </w:r>
-      <w:proofErr w:type="spellStart"/>
-      <w:r>
-        <w:rPr>
-          <w:rFonts w:cstheme="minorHAnsi"/>
-        </w:rPr>
-        <w:t>receiveth</w:t>
-      </w:r>
-      <w:proofErr w:type="spellEnd"/>
-      <w:r>
-        <w:rPr>
-          <w:rFonts w:cstheme="minorHAnsi"/>
-        </w:rPr>
-        <w:t xml:space="preserve"> me </w:t>
-      </w:r>
-      <w:proofErr w:type="spellStart"/>
-      <w:r>
-        <w:rPr>
-          <w:rFonts w:cstheme="minorHAnsi"/>
-        </w:rPr>
-        <w:t>receiveth</w:t>
-      </w:r>
-      <w:proofErr w:type="spellEnd"/>
-      <w:r>
-        <w:rPr>
-          <w:rFonts w:cstheme="minorHAnsi"/>
-        </w:rPr>
-        <w:t xml:space="preserve"> him that sent me.”</w:t>
-      </w:r>
-      <w:r>
-        <w:rPr>
-          <w:rFonts w:cstheme="minorHAnsi"/>
-        </w:rPr>
-        <w:t xml:space="preserve">  Reflecting upon the</w:t>
+        <w:t xml:space="preserve">While instructing and empowering His twelve apostles, the Lord said in Matt. 10:40, </w:t>
+      </w:r>
+      <w:r>
+        <w:rPr>
+          <w:rFonts w:cstheme="minorHAnsi"/>
+          <w:color w:val="FF0000"/>
+        </w:rPr>
+        <w:t>“He that receiveth you receiveth me, and he that receiveth me receiveth him that sent me.”</w:t>
+      </w:r>
+      <w:r>
+        <w:rPr>
+          <w:rFonts w:cstheme="minorHAnsi"/>
+          <w:color w:val="FF0000"/>
+        </w:rPr>
+        <w:t xml:space="preserve">  </w:t>
+      </w:r>
+      <w:r>
+        <w:rPr>
+          <w:rFonts w:cstheme="minorHAnsi"/>
+        </w:rPr>
+        <w:t>Reflecting upon the</w:t>
       </w:r>
       <w:r>
         <w:rPr>
@@ -779,30 +723,8 @@
         <w:rPr>
           <w:rFonts w:cstheme="minorHAnsi"/>
         </w:rPr>
-        <w:t xml:space="preserve">that of Nephi and his two brothers </w:t>
-      </w:r>
-      <w:proofErr w:type="spellStart"/>
-      <w:r>
-        <w:rPr>
-          <w:rFonts w:cstheme="minorHAnsi"/>
-        </w:rPr>
-        <w:t>Lamen</w:t>
-      </w:r>
-      <w:proofErr w:type="spellEnd"/>
-      <w:r>
-        <w:rPr>
-          <w:rFonts w:cstheme="minorHAnsi"/>
-        </w:rPr>
-        <w:t xml:space="preserve"> and </w:t>
-      </w:r>
-      <w:proofErr w:type="spellStart"/>
-      <w:r>
-        <w:rPr>
-          <w:rFonts w:cstheme="minorHAnsi"/>
-        </w:rPr>
-        <w:t>Lemual</w:t>
-      </w:r>
-      <w:proofErr w:type="spellEnd"/>
+        <w:t>that of Nephi and his two brothers Lamen and Lemual</w:t>
+      </w:r>
       <w:r>
         <w:rPr>
           <w:rFonts w:cstheme="minorHAnsi"/>
@@ -855,35 +777,7 @@
         <w:rPr>
           <w:rFonts w:cstheme="minorHAnsi"/>
         </w:rPr>
-        <w:t xml:space="preserve"> testimony; or do we, like </w:t>
-      </w:r>
-      <w:proofErr w:type="spellStart"/>
-      <w:r>
-        <w:rPr>
-          <w:rFonts w:cstheme="minorHAnsi"/>
-        </w:rPr>
-        <w:t>Lamen</w:t>
-      </w:r>
-      <w:proofErr w:type="spellEnd"/>
-      <w:r>
-        <w:rPr>
-          <w:rFonts w:cstheme="minorHAnsi"/>
-        </w:rPr>
-        <w:t xml:space="preserve"> and </w:t>
-      </w:r>
-      <w:proofErr w:type="spellStart"/>
-      <w:r>
-        <w:rPr>
-          <w:rFonts w:cstheme="minorHAnsi"/>
-        </w:rPr>
-        <w:t>Lemual</w:t>
-      </w:r>
-      <w:proofErr w:type="spellEnd"/>
-      <w:r>
-        <w:rPr>
-          <w:rFonts w:cstheme="minorHAnsi"/>
-        </w:rPr>
-        <w:t xml:space="preserve"> harden o</w:t>
+        <w:t xml:space="preserve"> testimony; or do we, like Lamen and Lemual harden o</w:t>
       </w:r>
       <w:r>
         <w:rPr>
@@ -947,17 +841,34 @@
         <w:t xml:space="preserve">  </w:t>
       </w:r>
       <w:r>
-        <w:t>Shortly after Howard W. Hunter became the new prophet, Elder L. Tom Perry said, “Today, by sustaining a new prophet, we have placed ourselves under solemn covenant to heed his voice.”  When Thomas S. Monson became the prophet, President Henry B. Eyring said, “</w:t>
-      </w:r>
-      <w:r>
-        <w:rPr>
-          <w:rFonts w:cstheme="minorHAnsi"/>
+        <w:t xml:space="preserve">Shortly after Howard W. Hunter became the new prophet, Elder L. Tom Perry said, </w:t>
+      </w:r>
+      <w:r>
+        <w:rPr>
+          <w:color w:val="0070C0"/>
+        </w:rPr>
+        <w:t xml:space="preserve">“Today, by sustaining a new prophet, we have placed ourselves under solemn covenant to heed his voice.”  </w:t>
+      </w:r>
+      <w:r>
+        <w:t xml:space="preserve">When Thomas S. Monson became the prophet, President Henry B. Eyring said, </w:t>
+      </w:r>
+      <w:r>
+        <w:rPr>
+          <w:color w:val="0070C0"/>
+        </w:rPr>
+        <w:t>“</w:t>
+      </w:r>
+      <w:r>
+        <w:rPr>
+          <w:rFonts w:cstheme="minorHAnsi"/>
+          <w:color w:val="0070C0"/>
         </w:rPr>
         <w:t>For us to sustain those who have been called today, we must examine our lives, repent as necessary, pledge to keep the Lord’s commandments, and follow His servants. The Lord warns us that if we do not do those things, the Holy Ghost will be withdrawn, we will lose the light which we have received, and we will not be able to keep the pledge we have made today to sustain the Lord’s servants in His true Church.</w:t>
       </w:r>
       <w:r>
         <w:rPr>
           <w:rFonts w:cstheme="minorHAnsi"/>
+          <w:color w:val="0070C0"/>
         </w:rPr>
         <w:t>”</w:t>
       </w:r>
@@ -1058,8 +969,6 @@
         </w:rPr>
         <w:t>passed on, but more importantly, the voice of the Lord.</w:t>
       </w:r>
-      <w:bookmarkStart w:id="0" w:name="_GoBack"/>
-      <w:bookmarkEnd w:id="0"/>
     </w:p>
     <w:p>
       <w:pPr>
@@ -1096,10 +1005,22 @@
         <w:rPr>
           <w:rFonts w:cstheme="minorHAnsi"/>
         </w:rPr>
-        <w:t>contradict the council given to us by the prophet.  L. Tom Perry has said, “Repeatedly the scriptures declare that the Lord gives His commandments to the children of men through living prophets.  No committee, assembly, or any other authority has the right to dictate to Him doctrine that is contrary to His law.  God’s eternal blessings are contingent upon our obedience and adherence to the word of the law that is revealed through His holy prophets.”</w:t>
-      </w:r>
-    </w:p>
-    <w:p>
+        <w:t xml:space="preserve">contradict the council given to us by the prophet.  L. Tom Perry has said, </w:t>
+      </w:r>
+      <w:r>
+        <w:rPr>
+          <w:rFonts w:cstheme="minorHAnsi"/>
+          <w:color w:val="0070C0"/>
+        </w:rPr>
+        <w:t>“Repeatedly the scriptures declare that the Lord gives His commandments to the children of men through living prophets.  No committee, assembly, or any other authority has the right to dictate to Him doctrine that is contrary to His law.  God’s eternal blessings are contingent upon our obedience and adherence to the word of the law that is revealed through His holy prophets.”</w:t>
+      </w:r>
+    </w:p>
+    <w:p>
+      <w:pPr>
+        <w:rPr>
+          <w:rFonts w:cstheme="minorHAnsi"/>
+        </w:rPr>
+      </w:pPr>
       <w:r>
         <w:t>Dear b</w:t>
       </w:r>
@@ -1188,16 +1109,91 @@
         <w:t xml:space="preserve">  </w:t>
       </w:r>
       <w:r>
-        <w:t>In so doing, we become the light of the world.  As the Lord said in Matt. 5, “</w:t>
-      </w:r>
-      <w:r>
+        <w:t xml:space="preserve">In so doing, we </w:t>
+      </w:r>
+      <w:r>
+        <w:rPr>
+          <w:rFonts w:cstheme="minorHAnsi"/>
+        </w:rPr>
+        <w:t xml:space="preserve">become the light of the world.  As the Lord said in Matt. 5, </w:t>
+      </w:r>
+      <w:r>
+        <w:rPr>
+          <w:rFonts w:cstheme="minorHAnsi"/>
+          <w:color w:val="FF0000"/>
+        </w:rPr>
+        <w:t>“</w:t>
+      </w:r>
+      <w:r>
+        <w:rPr>
+          <w:rFonts w:cstheme="minorHAnsi"/>
+          <w:color w:val="FF0000"/>
+        </w:rPr>
         <w:t>Let your light so shine before men, that they may see your good works, and glorify your Father which is in heaven</w:t>
       </w:r>
       <w:r>
-        <w:t xml:space="preserve">.”  </w:t>
-      </w:r>
-      <w:r>
-        <w:t>In the name of Jesus Christ, amen.</w:t>
+        <w:rPr>
+          <w:rFonts w:cstheme="minorHAnsi"/>
+          <w:color w:val="FF0000"/>
+        </w:rPr>
+        <w:t>.”</w:t>
+      </w:r>
+    </w:p>
+    <w:p>
+      <w:pPr>
+        <w:rPr>
+          <w:rFonts w:cstheme="minorHAnsi"/>
+        </w:rPr>
+      </w:pPr>
+      <w:r>
+        <w:rPr>
+          <w:rFonts w:cstheme="minorHAnsi"/>
+        </w:rPr>
+        <w:t>I wanted to end with a quote from President Monson.</w:t>
+      </w:r>
+      <w:r>
+        <w:rPr>
+          <w:rFonts w:cstheme="minorHAnsi"/>
+        </w:rPr>
+        <w:t xml:space="preserve">  This was taken from the same first presidency message featuring the quote on the front of today’s program.</w:t>
+      </w:r>
+      <w:r>
+        <w:rPr>
+          <w:rFonts w:cstheme="minorHAnsi"/>
+        </w:rPr>
+        <w:t xml:space="preserve">  He said, </w:t>
+      </w:r>
+      <w:r>
+        <w:rPr>
+          <w:rFonts w:cstheme="minorHAnsi"/>
+          <w:color w:val="0070C0"/>
+        </w:rPr>
+        <w:t>“</w:t>
+      </w:r>
+      <w:r>
+        <w:rPr>
+          <w:rFonts w:cstheme="minorHAnsi"/>
+          <w:color w:val="0070C0"/>
+        </w:rPr>
+        <w:t>If you want to see the light of heaven, if you want to feel the inspiration of Almighty God, if you want to have that feeling within your bosom that your Heavenly Father is guiding you, then follow the prophets of God. When you follow the prophets, you will be in safe territory.</w:t>
+      </w:r>
+      <w:r>
+        <w:rPr>
+          <w:rFonts w:cstheme="minorHAnsi"/>
+          <w:color w:val="0070C0"/>
+        </w:rPr>
+        <w:t>”</w:t>
+      </w:r>
+    </w:p>
+    <w:p>
+      <w:r>
+        <w:rPr>
+          <w:rFonts w:cstheme="minorHAnsi"/>
+        </w:rPr>
+        <w:t>In the name of Jesus</w:t>
+      </w:r>
+      <w:r>
+        <w:t xml:space="preserve"> Christ, amen.</w:t>
       </w:r>
     </w:p>
     <w:p/>
@@ -1310,6 +1306,20 @@
       <w:r>
         <w:t>“Brigham Young Leads the Church,” Lesson 38, Primary 5: D&amp;C and Church History.</w:t>
       </w:r>
+    </w:p>
+    <w:p>
+      <w:pPr>
+        <w:pStyle w:val="ListParagraph"/>
+        <w:numPr>
+          <w:ilvl w:val="0"/>
+          <w:numId w:val="1"/>
+        </w:numPr>
+      </w:pPr>
+      <w:r>
+        <w:t>“Follow the Prophets,” President Thomas S. Monson, First Presidency Message, Jan. 2015.</w:t>
+      </w:r>
+      <w:bookmarkStart w:id="0" w:name="_GoBack"/>
+      <w:bookmarkEnd w:id="0"/>
     </w:p>
     <w:sectPr>
       <w:pgSz w:w="12240" w:h="15840"/>

</xml_diff>